<commit_message>
change to word output
</commit_message>
<xml_diff>
--- a/KP-Resume-2019.docx
+++ b/KP-Resume-2019.docx
@@ -67,19 +67,8 @@
         <w:t xml:space="preserve"> </w:t>
       </w:r>
       <w:r>
-        <w:t xml:space="preserve">- Joined ASRS in 2010 as Head of Private Markets Investing and was promoted to CIO in 2016. As CIO lead a team in the implementation of all aspects of the investing program including asset allocation, risk management, reporting, manager selection and asset management. Implemented a direct and separate account investing program in private debt and real estate encompassing over 30% of fund assets. Implemented a program of direct investment in asset managers in the real estate and credit sectors. Detailed information about the ASRS investment program can be found at</w:t>
-      </w:r>
-      <w:r>
-        <w:t xml:space="preserve"> </w:t>
-      </w:r>
-      <w:hyperlink r:id="rId24">
-        <w:r>
-          <w:rPr>
-            <w:rStyle w:val="Hyperlink"/>
-          </w:rPr>
-          <w:t xml:space="preserve">www.azasrs.gov</w:t>
-        </w:r>
-      </w:hyperlink>
+        <w:t xml:space="preserve">- Joined ASRS in 2010 as Head of Private Markets Investing and was promoted to CIO in 2016. As CIO lead a team in the implementation of all aspects of the investing program including asset allocation, risk management, reporting, manager selection and asset management. Implemented a direct and separate account investing program in private debt and real estate encompassing over 30% of fund assets. Implemented a program of direct investment in asset managers in the real estate and credit sectors.</w:t>
+      </w:r>
     </w:p>
     <w:p>
       <w:pPr>
@@ -146,7 +135,7 @@
         <w:t xml:space="preserve"> </w:t>
       </w:r>
       <w:r>
-        <w:t xml:space="preserve">– Supervise teams of several hundred people involved in real estate projects and operating companies. Experience in all major real estate types including large scale community development, hotel, office, retail, industrial and apartments. Experienced in all phases of operations including construction management, country club operations, utility operations, hotel asset management and all types of rental property management. Highly experienced in zoning, entitlements, development agreements and government relations.</w:t>
+        <w:t xml:space="preserve">– Supervise teams of several hundred people involved in real estate projects and operating companies. Experience in all major real estate types including large scale community development, hotel, office, retail, industrial and apartments. Experienced in all phases of operations including construction management, country club operations, utility operations, hotel asset management and all types of rental property management.</w:t>
       </w:r>
     </w:p>
     <w:p>
@@ -204,18 +193,18 @@
       <w:pPr>
         <w:pStyle w:val="Heading2"/>
       </w:pPr>
-      <w:bookmarkStart w:id="25" w:name="investment-track-record-at-asrs"/>
+      <w:bookmarkStart w:id="24" w:name="investment-track-record-at-asrs"/>
       <w:r>
         <w:t xml:space="preserve">Investment Track Record at ASRS</w:t>
       </w:r>
-      <w:bookmarkEnd w:id="25"/>
+      <w:bookmarkEnd w:id="24"/>
     </w:p>
     <w:p>
       <w:pPr>
         <w:pStyle w:val="FirstParagraph"/>
       </w:pPr>
       <w:r>
-        <w:t xml:space="preserve">Following are investment results for the five years ended December 31, 2019. ASRS has been a consistent top quartile performer and these returns place ASRS at the 11th percentile among large US pension plans.</w:t>
+        <w:t xml:space="preserve">Following are investment results for the five years ended December 31, 2019.</w:t>
       </w:r>
     </w:p>
     <w:tbl>
@@ -663,7 +652,7 @@
         <w:pStyle w:val="BodyText"/>
       </w:pPr>
       <w:r>
-        <w:t xml:space="preserve">During Karl Polen’s tenure at ASRS, he was instrumental in implementing substantial revisions to the investment approach. Previously, the ASRS relied primarily on public equities as the primary driver of returns. The program was re-envisioned to migrate nearly 50% of the assets to private equity, real estate and credit. The real estate and credit programs were implemented in separate accounts and direct investments resulting in superior returns and substantially reduced fees. When appropriate, ASRS also invested in substantial stakes in asset managers providing services to ASRS to capitalize on the value fee streams paid to those managers and the growth in those fees enabled partly through affiliation with ASRS.</w:t>
+        <w:t xml:space="preserve">During Karl Polen’s tenure at ASRS, he was instrumental in implementing substantial revisions to the investment approach. Previously, the ASRS relied on public equities as the primary driver of returns. The program was re-envisioned to migrate nearly 50% of the assets to private equity, real estate and credit. The real estate and credit programs were implemented in separate accounts and direct investments resulting in superior returns and substantially reduced fees. When appropriate, ASRS also invested in substantial stakes in asset managers providing services to ASRS to capitalize on the value created by fee streams paid to those managers and the growth in those fees enabled partly through affiliation with ASRS.</w:t>
       </w:r>
     </w:p>
     <w:p>
@@ -671,13 +660,55 @@
         <w:pStyle w:val="BodyText"/>
       </w:pPr>
       <w:r>
-        <w:t xml:space="preserve">The combined effect of these programs led to substantial improvements in ASRS investment results as illustrated in the following charts showing ASRS return rankings compared to other large pension fund investors.</w:t>
+        <w:t xml:space="preserve">A shown in the following charts extracted from a public ASRS board presentation, the combined effect of these programs led to substantial improvements in ASRS investment results and led to ASRS consistently ranking in the top quartile when compared to other large U.S. public pension plans.</w:t>
       </w:r>
     </w:p>
     <w:p>
       <w:pPr>
         <w:pStyle w:val="BodyText"/>
       </w:pPr>
+      <w:r>
+        <w:drawing>
+          <wp:inline>
+            <wp:extent cx="5334000" cy="2757123"/>
+            <wp:effectExtent b="0" l="0" r="0" t="0"/>
+            <wp:docPr descr="" title="" id="1" name="Picture"/>
+            <a:graphic>
+              <a:graphicData uri="http://schemas.openxmlformats.org/drawingml/2006/picture">
+                <pic:pic>
+                  <pic:nvPicPr>
+                    <pic:cNvPr descr="asrs_ranking.png" id="0" name="Picture"/>
+                    <pic:cNvPicPr>
+                      <a:picLocks noChangeArrowheads="1" noChangeAspect="1"/>
+                    </pic:cNvPicPr>
+                  </pic:nvPicPr>
+                  <pic:blipFill>
+                    <a:blip r:embed="rId25"/>
+                    <a:stretch>
+                      <a:fillRect/>
+                    </a:stretch>
+                  </pic:blipFill>
+                  <pic:spPr bwMode="auto">
+                    <a:xfrm>
+                      <a:off x="0" y="0"/>
+                      <a:ext cx="5334000" cy="2757123"/>
+                    </a:xfrm>
+                    <a:prstGeom prst="rect">
+                      <a:avLst/>
+                    </a:prstGeom>
+                    <a:noFill/>
+                    <a:ln w="9525">
+                      <a:noFill/>
+                      <a:headEnd/>
+                      <a:tailEnd/>
+                    </a:ln>
+                  </pic:spPr>
+                </pic:pic>
+              </a:graphicData>
+            </a:graphic>
+          </wp:inline>
+        </w:drawing>
+      </w:r>
     </w:p>
     <w:p>
       <w:pPr>
@@ -694,7 +725,13 @@
         <w:pStyle w:val="FirstParagraph"/>
       </w:pPr>
       <w:r>
-        <w:t xml:space="preserve">Arizona State Retirement System, CIO and Head of Private Markets Investing (2010 to 2020) Pivotal Group, Executive Vice President (2002-2010)</w:t>
+        <w:t xml:space="preserve">Arizona State Retirement System, CIO and Head of Private Markets Investing (2010 to 2020)</w:t>
+      </w:r>
+      <w:r>
+        <w:t xml:space="preserve"> </w:t>
+      </w:r>
+      <w:r>
+        <w:t xml:space="preserve">Pivotal Group, Executive Vice President (2002-2010)</w:t>
       </w:r>
       <w:r>
         <w:br/>

</xml_diff>